<commit_message>
Hoàn thành mã 9 và 10, đóng socket ở catch của ListenThread.java Hoàn thành chức năng chọn hình lá bài sấp. Cập nhật mức độ hoàn thành các chức năng.
</commit_message>
<xml_diff>
--- a/0812508-0812515-0812527/Report/TinhNang_HuongDanSuDung.docx
+++ b/0812508-0812515-0812527/Report/TinhNang_HuongDanSuDung.docx
@@ -1007,7 +1007,23 @@
           <w:sz w:val="26"/>
           <w:szCs w:val="26"/>
         </w:rPr>
-        <w:t>:  80</w:t>
+        <w:t xml:space="preserve">:  </w:t>
+      </w:r>
+      <w:r>
+        <w:rPr>
+          <w:rFonts w:ascii="Times New Roman" w:hAnsi="Times New Roman" w:cs="Times New Roman"/>
+          <w:sz w:val="26"/>
+          <w:szCs w:val="26"/>
+        </w:rPr>
+        <w:t>10</w:t>
+      </w:r>
+      <w:r>
+        <w:rPr>
+          <w:rFonts w:ascii="Times New Roman" w:hAnsi="Times New Roman" w:cs="Times New Roman"/>
+          <w:sz w:val="26"/>
+          <w:szCs w:val="26"/>
+        </w:rPr>
+        <w:t>0</w:t>
       </w:r>
       <w:r>
         <w:rPr>
@@ -1037,7 +1053,15 @@
           <w:sz w:val="26"/>
           <w:szCs w:val="26"/>
         </w:rPr>
-        <w:t xml:space="preserve">Hỗ trợ tối đa 04 người chơi qua mạng LAN (Internet): </w:t>
+        <w:t xml:space="preserve">Hỗ trợ tối đa </w:t>
+      </w:r>
+      <w:r>
+        <w:rPr>
+          <w:rFonts w:ascii="Times New Roman" w:eastAsia="Times New Roman" w:hAnsi="Times New Roman" w:cs="Times New Roman"/>
+          <w:sz w:val="26"/>
+          <w:szCs w:val="26"/>
+        </w:rPr>
+        <w:t xml:space="preserve">4 người chơi qua mạng LAN (Internet): </w:t>
       </w:r>
       <w:r>
         <w:rPr>
@@ -1207,77 +1231,31 @@
           <w:sz w:val="26"/>
           <w:szCs w:val="26"/>
         </w:rPr>
-        <w:t>(</w:t>
-      </w:r>
-      <w:r>
-        <w:rPr>
-          <w:rFonts w:ascii="Times New Roman" w:hAnsi="Times New Roman" w:cs="Times New Roman"/>
-          <w:sz w:val="26"/>
-          <w:szCs w:val="26"/>
-        </w:rPr>
-        <w:t xml:space="preserve"> New game</w:t>
-      </w:r>
-      <w:r>
-        <w:rPr>
-          <w:rFonts w:ascii="Times New Roman" w:hAnsi="Times New Roman" w:cs="Times New Roman"/>
-          <w:sz w:val="26"/>
-          <w:szCs w:val="26"/>
-        </w:rPr>
-        <w:t xml:space="preserve">): </w:t>
-      </w:r>
-      <w:r>
-        <w:rPr>
-          <w:rFonts w:ascii="Times New Roman" w:hAnsi="Times New Roman" w:cs="Times New Roman"/>
-          <w:sz w:val="26"/>
-          <w:szCs w:val="26"/>
-        </w:rPr>
-        <w:t>0</w:t>
-      </w:r>
-      <w:r>
-        <w:rPr>
-          <w:rFonts w:ascii="Times New Roman" w:hAnsi="Times New Roman" w:cs="Times New Roman"/>
-          <w:sz w:val="26"/>
-          <w:szCs w:val="26"/>
-        </w:rPr>
-        <w:t>%</w:t>
-      </w:r>
-    </w:p>
-    <w:p>
-      <w:pPr>
-        <w:pStyle w:val="ListParagraph"/>
-        <w:numPr>
-          <w:ilvl w:val="0"/>
-          <w:numId w:val="7"/>
-        </w:numPr>
-        <w:rPr>
-          <w:rFonts w:ascii="Times New Roman" w:hAnsi="Times New Roman" w:cs="Times New Roman"/>
-          <w:sz w:val="26"/>
-          <w:szCs w:val="26"/>
-        </w:rPr>
-      </w:pPr>
-      <w:r>
-        <w:rPr>
-          <w:rFonts w:ascii="Times New Roman" w:hAnsi="Times New Roman" w:cs="Times New Roman"/>
-          <w:sz w:val="26"/>
-          <w:szCs w:val="26"/>
-        </w:rPr>
-        <w:t>Tính năng</w:t>
-      </w:r>
-      <w:r>
-        <w:rPr>
-          <w:rFonts w:ascii="Times New Roman" w:hAnsi="Times New Roman" w:cs="Times New Roman"/>
-          <w:sz w:val="26"/>
-          <w:szCs w:val="26"/>
-        </w:rPr>
-        <w:t xml:space="preserve"> thoát game(Exit): </w:t>
-      </w:r>
-      <w:r>
-        <w:rPr>
-          <w:rFonts w:ascii="Times New Roman" w:hAnsi="Times New Roman" w:cs="Times New Roman"/>
-          <w:sz w:val="26"/>
-          <w:szCs w:val="26"/>
-        </w:rPr>
-        <w:t>0</w:t>
+        <w:t xml:space="preserve"> thoát game</w:t>
+      </w:r>
+      <w:r>
+        <w:rPr>
+          <w:rFonts w:ascii="Times New Roman" w:hAnsi="Times New Roman" w:cs="Times New Roman"/>
+          <w:sz w:val="26"/>
+          <w:szCs w:val="26"/>
+        </w:rPr>
+        <w:t xml:space="preserve"> </w:t>
+      </w:r>
+      <w:r>
+        <w:rPr>
+          <w:rFonts w:ascii="Times New Roman" w:hAnsi="Times New Roman" w:cs="Times New Roman"/>
+          <w:sz w:val="26"/>
+          <w:szCs w:val="26"/>
+        </w:rPr>
+        <w:t xml:space="preserve">(Exit): </w:t>
+      </w:r>
+      <w:r>
+        <w:rPr>
+          <w:rFonts w:ascii="Times New Roman" w:hAnsi="Times New Roman" w:cs="Times New Roman"/>
+          <w:sz w:val="26"/>
+          <w:szCs w:val="26"/>
+        </w:rPr>
+        <w:t>100</w:t>
       </w:r>
       <w:r>
         <w:rPr>
@@ -1443,7 +1421,6 @@
           <w:sz w:val="26"/>
           <w:szCs w:val="26"/>
         </w:rPr>
-        <w:lastRenderedPageBreak/>
         <w:t>Tính năng máy chơi</w:t>
       </w:r>
       <w:r>
@@ -1476,7 +1453,24 @@
           <w:sz w:val="26"/>
           <w:szCs w:val="26"/>
         </w:rPr>
-        <w:t>Tính năng khác:</w:t>
+        <w:lastRenderedPageBreak/>
+        <w:t>Tính năng khác</w:t>
+      </w:r>
+      <w:r>
+        <w:rPr>
+          <w:rFonts w:ascii="Times New Roman" w:eastAsia="Times New Roman" w:hAnsi="Times New Roman" w:cs="Times New Roman"/>
+          <w:sz w:val="26"/>
+          <w:szCs w:val="26"/>
+        </w:rPr>
+        <w:t xml:space="preserve"> (hầu hết trong menu Option)</w:t>
+      </w:r>
+      <w:r>
+        <w:rPr>
+          <w:rFonts w:ascii="Times New Roman" w:eastAsia="Times New Roman" w:hAnsi="Times New Roman" w:cs="Times New Roman"/>
+          <w:sz w:val="26"/>
+          <w:szCs w:val="26"/>
+        </w:rPr>
+        <w:t>:</w:t>
       </w:r>
     </w:p>
     <w:p>
@@ -1508,7 +1502,23 @@
           <w:sz w:val="26"/>
           <w:szCs w:val="26"/>
         </w:rPr>
-        <w:t xml:space="preserve"> giao diện lá bài khác theo </w:t>
+        <w:t xml:space="preserve"> giao diện lá bài </w:t>
+      </w:r>
+      <w:r>
+        <w:rPr>
+          <w:rFonts w:ascii="Times New Roman" w:eastAsia="Times New Roman" w:hAnsi="Times New Roman" w:cs="Times New Roman"/>
+          <w:sz w:val="26"/>
+          <w:szCs w:val="26"/>
+        </w:rPr>
+        <w:t xml:space="preserve">(sấp và ngửa) </w:t>
+      </w:r>
+      <w:r>
+        <w:rPr>
+          <w:rFonts w:ascii="Times New Roman" w:eastAsia="Times New Roman" w:hAnsi="Times New Roman" w:cs="Times New Roman"/>
+          <w:sz w:val="26"/>
+          <w:szCs w:val="26"/>
+        </w:rPr>
+        <w:t xml:space="preserve">theo </w:t>
       </w:r>
       <w:r>
         <w:rPr>
@@ -1532,7 +1542,23 @@
           <w:sz w:val="26"/>
           <w:szCs w:val="26"/>
         </w:rPr>
-        <w:t>: 0%</w:t>
+        <w:t xml:space="preserve">: </w:t>
+      </w:r>
+      <w:r>
+        <w:rPr>
+          <w:rFonts w:ascii="Times New Roman" w:eastAsia="Times New Roman" w:hAnsi="Times New Roman" w:cs="Times New Roman"/>
+          <w:sz w:val="26"/>
+          <w:szCs w:val="26"/>
+        </w:rPr>
+        <w:t>10</w:t>
+      </w:r>
+      <w:r>
+        <w:rPr>
+          <w:rFonts w:ascii="Times New Roman" w:eastAsia="Times New Roman" w:hAnsi="Times New Roman" w:cs="Times New Roman"/>
+          <w:sz w:val="26"/>
+          <w:szCs w:val="26"/>
+        </w:rPr>
+        <w:t>0%</w:t>
       </w:r>
     </w:p>
     <w:p>
@@ -1572,55 +1598,31 @@
           <w:sz w:val="26"/>
           <w:szCs w:val="26"/>
         </w:rPr>
-        <w:t xml:space="preserve">chọn </w:t>
-      </w:r>
-      <w:r>
-        <w:rPr>
-          <w:rFonts w:ascii="Times New Roman" w:eastAsia="Times New Roman" w:hAnsi="Times New Roman" w:cs="Times New Roman"/>
-          <w:sz w:val="26"/>
-          <w:szCs w:val="26"/>
-        </w:rPr>
-        <w:t xml:space="preserve">newgame, khi </w:t>
-      </w:r>
-      <w:r>
-        <w:rPr>
-          <w:rFonts w:ascii="Times New Roman" w:eastAsia="Times New Roman" w:hAnsi="Times New Roman" w:cs="Times New Roman"/>
-          <w:sz w:val="26"/>
-          <w:szCs w:val="26"/>
-        </w:rPr>
-        <w:t xml:space="preserve">chọn </w:t>
-      </w:r>
-      <w:r>
-        <w:rPr>
-          <w:rFonts w:ascii="Times New Roman" w:eastAsia="Times New Roman" w:hAnsi="Times New Roman" w:cs="Times New Roman"/>
-          <w:sz w:val="26"/>
-          <w:szCs w:val="26"/>
-        </w:rPr>
-        <w:t xml:space="preserve">exit, khi </w:t>
-      </w:r>
-      <w:r>
-        <w:rPr>
-          <w:rFonts w:ascii="Times New Roman" w:eastAsia="Times New Roman" w:hAnsi="Times New Roman" w:cs="Times New Roman"/>
-          <w:sz w:val="26"/>
-          <w:szCs w:val="26"/>
-        </w:rPr>
-        <w:t xml:space="preserve">chiến </w:t>
-      </w:r>
-      <w:r>
-        <w:rPr>
-          <w:rFonts w:ascii="Times New Roman" w:eastAsia="Times New Roman" w:hAnsi="Times New Roman" w:cs="Times New Roman"/>
-          <w:sz w:val="26"/>
-          <w:szCs w:val="26"/>
-        </w:rPr>
-        <w:t xml:space="preserve">thắng game: </w:t>
-      </w:r>
-      <w:r>
-        <w:rPr>
-          <w:rFonts w:ascii="Times New Roman" w:eastAsia="Times New Roman" w:hAnsi="Times New Roman" w:cs="Times New Roman"/>
-          <w:sz w:val="26"/>
-          <w:szCs w:val="26"/>
-        </w:rPr>
-        <w:t>50</w:t>
+        <w:t xml:space="preserve">bắt đầu và khi kết thúc </w:t>
+      </w:r>
+      <w:r>
+        <w:rPr>
+          <w:rFonts w:ascii="Times New Roman" w:eastAsia="Times New Roman" w:hAnsi="Times New Roman" w:cs="Times New Roman"/>
+          <w:sz w:val="26"/>
+          <w:szCs w:val="26"/>
+        </w:rPr>
+        <w:t xml:space="preserve">game: </w:t>
+      </w:r>
+      <w:r>
+        <w:rPr>
+          <w:rFonts w:ascii="Times New Roman" w:eastAsia="Times New Roman" w:hAnsi="Times New Roman" w:cs="Times New Roman"/>
+          <w:sz w:val="26"/>
+          <w:szCs w:val="26"/>
+        </w:rPr>
+        <w:t>10</w:t>
+      </w:r>
+      <w:r>
+        <w:rPr>
+          <w:rFonts w:ascii="Times New Roman" w:eastAsia="Times New Roman" w:hAnsi="Times New Roman" w:cs="Times New Roman"/>
+          <w:sz w:val="26"/>
+          <w:szCs w:val="26"/>
+        </w:rPr>
+        <w:t>0</w:t>
       </w:r>
       <w:r>
         <w:rPr>
@@ -1668,7 +1670,23 @@
           <w:sz w:val="26"/>
           <w:szCs w:val="26"/>
         </w:rPr>
-        <w:t>: 0%</w:t>
+        <w:t xml:space="preserve">: </w:t>
+      </w:r>
+      <w:r>
+        <w:rPr>
+          <w:rFonts w:ascii="Times New Roman" w:eastAsia="Times New Roman" w:hAnsi="Times New Roman" w:cs="Times New Roman"/>
+          <w:sz w:val="26"/>
+          <w:szCs w:val="26"/>
+        </w:rPr>
+        <w:t>10</w:t>
+      </w:r>
+      <w:r>
+        <w:rPr>
+          <w:rFonts w:ascii="Times New Roman" w:eastAsia="Times New Roman" w:hAnsi="Times New Roman" w:cs="Times New Roman"/>
+          <w:sz w:val="26"/>
+          <w:szCs w:val="26"/>
+        </w:rPr>
+        <w:t>0%</w:t>
       </w:r>
     </w:p>
     <w:p>
@@ -1700,7 +1718,7 @@
           <w:sz w:val="26"/>
           <w:szCs w:val="26"/>
         </w:rPr>
-        <w:t>5</w:t>
+        <w:t>10</w:t>
       </w:r>
       <w:r>
         <w:rPr>
@@ -1801,6 +1819,65 @@
     </w:p>
     <w:p>
       <w:pPr>
+        <w:pStyle w:val="ListParagraph"/>
+        <w:spacing w:after="0" w:line="240" w:lineRule="auto"/>
+        <w:rPr>
+          <w:rFonts w:ascii="Times New Roman" w:eastAsia="Times New Roman" w:hAnsi="Times New Roman" w:cs="Times New Roman"/>
+          <w:sz w:val="26"/>
+          <w:szCs w:val="26"/>
+        </w:rPr>
+      </w:pPr>
+    </w:p>
+    <w:p>
+      <w:pPr>
+        <w:pStyle w:val="ListParagraph"/>
+        <w:spacing w:after="0" w:line="240" w:lineRule="auto"/>
+        <w:rPr>
+          <w:rFonts w:ascii="Times New Roman" w:eastAsia="Times New Roman" w:hAnsi="Times New Roman" w:cs="Times New Roman"/>
+          <w:i/>
+          <w:sz w:val="26"/>
+          <w:szCs w:val="26"/>
+        </w:rPr>
+      </w:pPr>
+      <w:r>
+        <w:rPr>
+          <w:rFonts w:ascii="Times New Roman" w:eastAsia="Times New Roman" w:hAnsi="Times New Roman" w:cs="Times New Roman"/>
+          <w:i/>
+          <w:sz w:val="26"/>
+          <w:szCs w:val="26"/>
+        </w:rPr>
+        <w:t>*</w:t>
+      </w:r>
+      <w:r>
+        <w:rPr>
+          <w:rFonts w:ascii="Times New Roman" w:eastAsia="Times New Roman" w:hAnsi="Times New Roman" w:cs="Times New Roman"/>
+          <w:i/>
+          <w:sz w:val="26"/>
+          <w:szCs w:val="26"/>
+        </w:rPr>
+        <w:t xml:space="preserve">Hầu hết các </w:t>
+      </w:r>
+      <w:r>
+        <w:rPr>
+          <w:rFonts w:ascii="Times New Roman" w:eastAsia="Times New Roman" w:hAnsi="Times New Roman" w:cs="Times New Roman"/>
+          <w:i/>
+          <w:sz w:val="26"/>
+          <w:szCs w:val="26"/>
+        </w:rPr>
+        <w:t xml:space="preserve">chức năng </w:t>
+      </w:r>
+      <w:r>
+        <w:rPr>
+          <w:rFonts w:ascii="Times New Roman" w:eastAsia="Times New Roman" w:hAnsi="Times New Roman" w:cs="Times New Roman"/>
+          <w:i/>
+          <w:sz w:val="26"/>
+          <w:szCs w:val="26"/>
+        </w:rPr>
+        <w:t>đều có phim demo.</w:t>
+      </w:r>
+    </w:p>
+    <w:p>
+      <w:pPr>
         <w:pStyle w:val="Heading1"/>
         <w:rPr>
           <w:rFonts w:ascii="Times New Roman" w:hAnsi="Times New Roman" w:cs="Times New Roman"/>
@@ -2616,16 +2693,8 @@
           <w:sz w:val="26"/>
           <w:szCs w:val="26"/>
         </w:rPr>
-        <w:t xml:space="preserve">Sau khi chạy xong thì chương thì sẽ hiện ra giao diện đăng ký user, bạn điền tên user mà bạn muốn hiển thị lên màng hình khi chơi(các tên user không </w:t>
-      </w:r>
-      <w:r>
-        <w:rPr>
-          <w:rFonts w:ascii="Times New Roman" w:hAnsi="Times New Roman" w:cs="Times New Roman"/>
-          <w:sz w:val="26"/>
-          <w:szCs w:val="26"/>
-        </w:rPr>
         <w:lastRenderedPageBreak/>
-        <w:t>trùng nhau, không để trống), sau đó bắt đầu chơi đánh bài giống như game Heart</w:t>
+        <w:t>Sau khi chạy xong thì chương thì sẽ hiện ra giao diện đăng ký user, bạn điền tên user mà bạn muốn hiển thị lên màng hình khi chơi(các tên user không trùng nhau, không để trống), sau đó bắt đầu chơi đánh bài giống như game Heart</w:t>
       </w:r>
       <w:r>
         <w:rPr>

</xml_diff>